<commit_message>
Adequação da documentação completa para diminuir a apenas 2 necessidades.
</commit_message>
<xml_diff>
--- a/Documentação ESSA AQUI/01. Declaração de Escopo.docx
+++ b/Documentação ESSA AQUI/01. Declaração de Escopo.docx
@@ -3,118 +3,247 @@
 <w:document xmlns:wpc="http://schemas.microsoft.com/office/word/2010/wordprocessingCanvas" xmlns:cx="http://schemas.microsoft.com/office/drawing/2014/chartex" xmlns:cx1="http://schemas.microsoft.com/office/drawing/2015/9/8/chartex" xmlns:cx2="http://schemas.microsoft.com/office/drawing/2015/10/21/chartex" xmlns:cx3="http://schemas.microsoft.com/office/drawing/2016/5/9/chartex" xmlns:cx4="http://schemas.microsoft.com/office/drawing/2016/5/10/chartex" xmlns:cx5="http://schemas.microsoft.com/office/drawing/2016/5/11/chartex" xmlns:cx6="http://schemas.microsoft.com/office/drawing/2016/5/12/chartex" xmlns:cx7="http://schemas.microsoft.com/office/drawing/2016/5/13/chartex" xmlns:cx8="http://schemas.microsoft.com/office/drawing/2016/5/14/chartex" xmlns:mc="http://schemas.openxmlformats.org/markup-compatibility/2006" xmlns:aink="http://schemas.microsoft.com/office/drawing/2016/ink" xmlns:am3d="http://schemas.microsoft.com/office/drawing/2017/model3d" xmlns:o="urn:schemas-microsoft-com:office:office" xmlns:r="http://schemas.openxmlformats.org/officeDocument/2006/relationships" xmlns:m="http://schemas.openxmlformats.org/officeDocument/2006/math" xmlns:v="urn:schemas-microsoft-com:vml" xmlns:wp14="http://schemas.microsoft.com/office/word/2010/wordprocessingDrawing" xmlns:wp="http://schemas.openxmlformats.org/drawingml/2006/wordprocessingDrawing" xmlns:w10="urn:schemas-microsoft-com:office:word" xmlns:w="http://schemas.openxmlformats.org/wordprocessingml/2006/main" xmlns:w14="http://schemas.microsoft.com/office/word/2010/wordml" xmlns:w15="http://schemas.microsoft.com/office/word/2012/wordml" xmlns:w16cid="http://schemas.microsoft.com/office/word/2016/wordml/cid" xmlns:w16se="http://schemas.microsoft.com/office/word/2015/wordml/symex" xmlns:wpg="http://schemas.microsoft.com/office/word/2010/wordprocessingGroup" xmlns:wpi="http://schemas.microsoft.com/office/word/2010/wordprocessingInk" xmlns:wne="http://schemas.microsoft.com/office/word/2006/wordml" xmlns:wps="http://schemas.microsoft.com/office/word/2010/wordprocessingShape" mc:Ignorable="w14 w15 w16se w16cid wp14">
   <w:body>
     <w:p>
-      <w:bookmarkStart w:id="0" w:name="_GoBack"/>
-      <w:bookmarkEnd w:id="0"/>
-    </w:p>
-    <w:p>
       <w:pPr>
         <w:rPr>
-          <w:sz w:val="48"/>
-          <w:szCs w:val="48"/>
-        </w:rPr>
-      </w:pPr>
-      <w:r>
-        <w:rPr>
-          <w:sz w:val="48"/>
-          <w:szCs w:val="48"/>
-        </w:rPr>
-        <w:t>Declaração do Escopo</w:t>
-      </w:r>
-    </w:p>
-    <w:p>
-      <w:pPr>
-        <w:rPr>
-          <w:sz w:val="48"/>
-          <w:szCs w:val="48"/>
+          <w:rFonts w:ascii="Arial" w:hAnsi="Arial" w:cs="Arial"/>
         </w:rPr>
       </w:pPr>
     </w:p>
     <w:p>
       <w:pPr>
         <w:rPr>
-          <w:sz w:val="24"/>
-          <w:szCs w:val="24"/>
+          <w:rFonts w:ascii="Arial" w:hAnsi="Arial" w:cs="Arial"/>
+          <w:b/>
+          <w:bCs/>
+          <w:sz w:val="28"/>
+          <w:szCs w:val="28"/>
         </w:rPr>
       </w:pPr>
+      <w:bookmarkStart w:id="0" w:name="_GoBack"/>
+      <w:r>
+        <w:rPr>
+          <w:rFonts w:ascii="Arial" w:hAnsi="Arial" w:cs="Arial"/>
+          <w:b/>
+          <w:bCs/>
+          <w:sz w:val="28"/>
+          <w:szCs w:val="28"/>
+        </w:rPr>
+        <w:t>DECLARAÇÃO DO ESCOPO</w:t>
+      </w:r>
+    </w:p>
+    <w:bookmarkEnd w:id="0"/>
+    <w:p>
+      <w:pPr>
+        <w:rPr>
+          <w:rFonts w:ascii="Arial" w:hAnsi="Arial" w:cs="Arial"/>
+          <w:sz w:val="24"/>
+          <w:szCs w:val="24"/>
+        </w:rPr>
+      </w:pPr>
+      <w:proofErr w:type="spellStart"/>
+      <w:r>
+        <w:rPr>
+          <w:rFonts w:ascii="Arial" w:hAnsi="Arial" w:cs="Arial"/>
+          <w:sz w:val="24"/>
+          <w:szCs w:val="24"/>
+        </w:rPr>
+        <w:t>Rcamin</w:t>
+      </w:r>
+      <w:proofErr w:type="spellEnd"/>
+      <w:r>
+        <w:rPr>
+          <w:rFonts w:ascii="Arial" w:hAnsi="Arial" w:cs="Arial"/>
+          <w:sz w:val="24"/>
+          <w:szCs w:val="24"/>
+        </w:rPr>
+        <w:t xml:space="preserve"> foi fundada com o proposito de ter um empreendedorismo, um </w:t>
+      </w:r>
+      <w:proofErr w:type="spellStart"/>
+      <w:r>
+        <w:rPr>
+          <w:rFonts w:ascii="Arial" w:hAnsi="Arial" w:cs="Arial"/>
+          <w:sz w:val="24"/>
+          <w:szCs w:val="24"/>
+        </w:rPr>
+        <w:t>négocio</w:t>
+      </w:r>
+      <w:proofErr w:type="spellEnd"/>
+      <w:r>
+        <w:rPr>
+          <w:rFonts w:ascii="Arial" w:hAnsi="Arial" w:cs="Arial"/>
+          <w:sz w:val="24"/>
+          <w:szCs w:val="24"/>
+        </w:rPr>
+        <w:t xml:space="preserve"> próprio e obter uma independência, (as melhorias processuais que estão propostas é agilidade na digitação , um diferencial no mercado e evitar a manipulação de documentos  ele deve ter entendido isso do sistema) , o perfil dos seus clientes são fundações privadas, igrejas, institutos de saúde, faculdade e escolas. </w:t>
+      </w:r>
     </w:p>
     <w:p>
       <w:pPr>
         <w:rPr>
+          <w:rFonts w:ascii="Arial" w:hAnsi="Arial" w:cs="Arial"/>
           <w:sz w:val="24"/>
           <w:szCs w:val="24"/>
         </w:rPr>
       </w:pPr>
+      <w:r>
+        <w:rPr>
+          <w:rFonts w:ascii="Arial" w:hAnsi="Arial" w:cs="Arial"/>
+          <w:sz w:val="24"/>
+          <w:szCs w:val="24"/>
+        </w:rPr>
+        <w:t xml:space="preserve">Fundada em </w:t>
+      </w:r>
+      <w:r>
+        <w:rPr>
+          <w:rFonts w:ascii="Arial" w:hAnsi="Arial" w:cs="Arial"/>
+          <w:sz w:val="24"/>
+          <w:szCs w:val="24"/>
+        </w:rPr>
+        <w:t>12/05/</w:t>
+      </w:r>
+      <w:r>
+        <w:rPr>
+          <w:rFonts w:ascii="Arial" w:hAnsi="Arial" w:cs="Arial"/>
+          <w:sz w:val="24"/>
+          <w:szCs w:val="24"/>
+        </w:rPr>
+        <w:t>2015, a</w:t>
+      </w:r>
+      <w:r>
+        <w:rPr>
+          <w:rFonts w:ascii="Arial" w:hAnsi="Arial" w:cs="Arial"/>
+          <w:sz w:val="24"/>
+          <w:szCs w:val="24"/>
+        </w:rPr>
+        <w:t xml:space="preserve"> </w:t>
+      </w:r>
       <w:proofErr w:type="spellStart"/>
       <w:r>
         <w:rPr>
-          <w:sz w:val="24"/>
-          <w:szCs w:val="24"/>
-        </w:rPr>
-        <w:t>Rcamin</w:t>
+          <w:rFonts w:ascii="Arial" w:hAnsi="Arial" w:cs="Arial"/>
+          <w:sz w:val="24"/>
+          <w:szCs w:val="24"/>
+        </w:rPr>
+        <w:t>RCamin</w:t>
       </w:r>
       <w:proofErr w:type="spellEnd"/>
       <w:r>
         <w:rPr>
-          <w:sz w:val="24"/>
-          <w:szCs w:val="24"/>
-        </w:rPr>
-        <w:t xml:space="preserve"> foi fundada com o proposito de ter um empreendedorismo, um </w:t>
-      </w:r>
-      <w:proofErr w:type="spellStart"/>
-      <w:r>
-        <w:rPr>
-          <w:sz w:val="24"/>
-          <w:szCs w:val="24"/>
-        </w:rPr>
-        <w:t>négocio</w:t>
-      </w:r>
-      <w:proofErr w:type="spellEnd"/>
-      <w:r>
-        <w:rPr>
-          <w:sz w:val="24"/>
-          <w:szCs w:val="24"/>
-        </w:rPr>
-        <w:t xml:space="preserve"> próprio e obter uma independência, (as melhorias processuais que estão propostas é agilidade na digitação , um diferencial no mercado e evitar a manipulação de documentos  ele deve ter entendido isso do sistema) , o perfil dos seus clientes são fundações privadas, igrejas, institutos de saúde, faculdade e escolas. </w:t>
+          <w:rFonts w:ascii="Arial" w:hAnsi="Arial" w:cs="Arial"/>
+          <w:sz w:val="24"/>
+          <w:szCs w:val="24"/>
+        </w:rPr>
+        <w:t xml:space="preserve"> </w:t>
+      </w:r>
+      <w:r>
+        <w:rPr>
+          <w:rFonts w:ascii="Arial" w:hAnsi="Arial" w:cs="Arial"/>
+          <w:sz w:val="24"/>
+          <w:szCs w:val="24"/>
+        </w:rPr>
+        <w:t>C</w:t>
+      </w:r>
+      <w:r>
+        <w:rPr>
+          <w:rFonts w:ascii="Arial" w:hAnsi="Arial" w:cs="Arial"/>
+          <w:sz w:val="24"/>
+          <w:szCs w:val="24"/>
+        </w:rPr>
+        <w:t xml:space="preserve">onsultoria </w:t>
+      </w:r>
+      <w:r>
+        <w:rPr>
+          <w:rFonts w:ascii="Arial" w:hAnsi="Arial" w:cs="Arial"/>
+          <w:sz w:val="24"/>
+          <w:szCs w:val="24"/>
+        </w:rPr>
+        <w:t xml:space="preserve">iniciou as atividades oferecendo gestão contábil, </w:t>
+      </w:r>
+      <w:r>
+        <w:rPr>
+          <w:rFonts w:ascii="Arial" w:hAnsi="Arial" w:cs="Arial"/>
+          <w:sz w:val="24"/>
+          <w:szCs w:val="24"/>
+        </w:rPr>
+        <w:t xml:space="preserve">gestão fiscal, terceiro setor, gestão fiscal, licitações, RH e certidões </w:t>
+      </w:r>
+      <w:r>
+        <w:rPr>
+          <w:rFonts w:ascii="Arial" w:hAnsi="Arial" w:cs="Arial"/>
+          <w:sz w:val="24"/>
+          <w:szCs w:val="24"/>
+        </w:rPr>
+        <w:t xml:space="preserve">em um </w:t>
+      </w:r>
+      <w:r>
+        <w:rPr>
+          <w:rFonts w:ascii="Arial" w:hAnsi="Arial" w:cs="Arial"/>
+          <w:sz w:val="24"/>
+          <w:szCs w:val="24"/>
+        </w:rPr>
+        <w:t xml:space="preserve">escritório na rua Tenente Nilton Marcilio, </w:t>
+      </w:r>
+      <w:r>
+        <w:rPr>
+          <w:rFonts w:ascii="Arial" w:hAnsi="Arial" w:cs="Arial"/>
+          <w:sz w:val="24"/>
+          <w:szCs w:val="24"/>
+        </w:rPr>
+        <w:t xml:space="preserve">no bairro </w:t>
+      </w:r>
+      <w:r>
+        <w:rPr>
+          <w:rFonts w:ascii="Arial" w:hAnsi="Arial" w:cs="Arial"/>
+          <w:sz w:val="24"/>
+          <w:szCs w:val="24"/>
+        </w:rPr>
+        <w:t xml:space="preserve">Vila </w:t>
+      </w:r>
+      <w:r>
+        <w:rPr>
+          <w:rFonts w:ascii="Arial" w:hAnsi="Arial" w:cs="Arial"/>
+          <w:sz w:val="24"/>
+          <w:szCs w:val="24"/>
+        </w:rPr>
+        <w:t>A</w:t>
+      </w:r>
+      <w:r>
+        <w:rPr>
+          <w:rFonts w:ascii="Arial" w:hAnsi="Arial" w:cs="Arial"/>
+          <w:sz w:val="24"/>
+          <w:szCs w:val="24"/>
+        </w:rPr>
+        <w:t>ntoni</w:t>
+      </w:r>
+      <w:r>
+        <w:rPr>
+          <w:rFonts w:ascii="Arial" w:hAnsi="Arial" w:cs="Arial"/>
+          <w:sz w:val="24"/>
+          <w:szCs w:val="24"/>
+        </w:rPr>
+        <w:t>na, São Paulo, próximo ao shopping Anália Franco.</w:t>
       </w:r>
     </w:p>
     <w:p>
       <w:pPr>
         <w:rPr>
+          <w:rFonts w:ascii="Arial" w:hAnsi="Arial" w:cs="Arial"/>
           <w:sz w:val="24"/>
           <w:szCs w:val="24"/>
         </w:rPr>
       </w:pPr>
       <w:r>
         <w:rPr>
-          <w:sz w:val="24"/>
-          <w:szCs w:val="24"/>
-        </w:rPr>
-        <w:t xml:space="preserve">Fundada em </w:t>
-      </w:r>
-      <w:r>
-        <w:rPr>
-          <w:sz w:val="24"/>
-          <w:szCs w:val="24"/>
-        </w:rPr>
-        <w:t>12/05/</w:t>
-      </w:r>
-      <w:r>
-        <w:rPr>
-          <w:sz w:val="24"/>
-          <w:szCs w:val="24"/>
-        </w:rPr>
-        <w:t>2015, a</w:t>
-      </w:r>
-      <w:r>
-        <w:rPr>
-          <w:sz w:val="24"/>
-          <w:szCs w:val="24"/>
-        </w:rPr>
-        <w:t xml:space="preserve"> </w:t>
+          <w:rFonts w:ascii="Arial" w:hAnsi="Arial" w:cs="Arial"/>
+          <w:sz w:val="24"/>
+          <w:szCs w:val="24"/>
+        </w:rPr>
+        <w:t xml:space="preserve">No ano de 2016 </w:t>
       </w:r>
       <w:proofErr w:type="spellStart"/>
       <w:r>
         <w:rPr>
+          <w:rFonts w:ascii="Arial" w:hAnsi="Arial" w:cs="Arial"/>
           <w:sz w:val="24"/>
           <w:szCs w:val="24"/>
         </w:rPr>
@@ -123,151 +252,49 @@
       <w:proofErr w:type="spellEnd"/>
       <w:r>
         <w:rPr>
-          <w:sz w:val="24"/>
-          <w:szCs w:val="24"/>
-        </w:rPr>
-        <w:t xml:space="preserve"> </w:t>
-      </w:r>
-      <w:r>
-        <w:rPr>
-          <w:sz w:val="24"/>
-          <w:szCs w:val="24"/>
-        </w:rPr>
-        <w:t>C</w:t>
-      </w:r>
-      <w:r>
-        <w:rPr>
-          <w:sz w:val="24"/>
-          <w:szCs w:val="24"/>
-        </w:rPr>
-        <w:t xml:space="preserve">onsultoria </w:t>
-      </w:r>
-      <w:r>
-        <w:rPr>
-          <w:sz w:val="24"/>
-          <w:szCs w:val="24"/>
-        </w:rPr>
-        <w:t xml:space="preserve">iniciou as atividades oferecendo gestão contábil, </w:t>
-      </w:r>
-      <w:r>
-        <w:rPr>
-          <w:sz w:val="24"/>
-          <w:szCs w:val="24"/>
-        </w:rPr>
-        <w:t xml:space="preserve">gestão fiscal, terceiro setor, gestão fiscal, licitações, RH e certidões </w:t>
-      </w:r>
-      <w:r>
-        <w:rPr>
-          <w:sz w:val="24"/>
-          <w:szCs w:val="24"/>
-        </w:rPr>
-        <w:t xml:space="preserve">em um </w:t>
-      </w:r>
-      <w:r>
-        <w:rPr>
-          <w:sz w:val="24"/>
-          <w:szCs w:val="24"/>
-        </w:rPr>
-        <w:t xml:space="preserve">escritório na rua Tenente Nilton Marcilio, </w:t>
-      </w:r>
-      <w:r>
-        <w:rPr>
-          <w:sz w:val="24"/>
-          <w:szCs w:val="24"/>
-        </w:rPr>
-        <w:t xml:space="preserve">no bairro </w:t>
-      </w:r>
-      <w:r>
-        <w:rPr>
-          <w:sz w:val="24"/>
-          <w:szCs w:val="24"/>
-        </w:rPr>
-        <w:t xml:space="preserve">Vila </w:t>
-      </w:r>
-      <w:r>
-        <w:rPr>
-          <w:sz w:val="24"/>
-          <w:szCs w:val="24"/>
-        </w:rPr>
-        <w:t>A</w:t>
-      </w:r>
-      <w:r>
-        <w:rPr>
-          <w:sz w:val="24"/>
-          <w:szCs w:val="24"/>
-        </w:rPr>
-        <w:t>ntoni</w:t>
-      </w:r>
-      <w:r>
-        <w:rPr>
-          <w:sz w:val="24"/>
-          <w:szCs w:val="24"/>
-        </w:rPr>
-        <w:t>na, São Paulo, próximo ao shopping Anália Franco.</w:t>
+          <w:rFonts w:ascii="Arial" w:hAnsi="Arial" w:cs="Arial"/>
+          <w:sz w:val="24"/>
+          <w:szCs w:val="24"/>
+        </w:rPr>
+        <w:t xml:space="preserve"> Consultoria teve sua sede alterada para Alameda Santos, no bairro Cerqueira César, São Paulo.</w:t>
       </w:r>
     </w:p>
     <w:p>
       <w:pPr>
         <w:rPr>
+          <w:rFonts w:ascii="Arial" w:hAnsi="Arial" w:cs="Arial"/>
           <w:sz w:val="24"/>
           <w:szCs w:val="24"/>
         </w:rPr>
       </w:pPr>
       <w:r>
         <w:rPr>
-          <w:sz w:val="24"/>
-          <w:szCs w:val="24"/>
-        </w:rPr>
-        <w:t xml:space="preserve">No ano de 2016 </w:t>
-      </w:r>
-      <w:proofErr w:type="spellStart"/>
-      <w:r>
-        <w:rPr>
-          <w:sz w:val="24"/>
-          <w:szCs w:val="24"/>
-        </w:rPr>
-        <w:t>RCamin</w:t>
-      </w:r>
-      <w:proofErr w:type="spellEnd"/>
-      <w:r>
-        <w:rPr>
-          <w:sz w:val="24"/>
-          <w:szCs w:val="24"/>
-        </w:rPr>
-        <w:t xml:space="preserve"> Consultoria teve sua sede alterada para Alameda Santos, no bairro Cerqueira César, São Paulo.</w:t>
+          <w:rFonts w:ascii="Arial" w:hAnsi="Arial" w:cs="Arial"/>
+          <w:sz w:val="24"/>
+          <w:szCs w:val="24"/>
+        </w:rPr>
+        <w:t xml:space="preserve">O que visa ser solucionado com o projeto é </w:t>
+      </w:r>
+      <w:r>
+        <w:rPr>
+          <w:rFonts w:ascii="Arial" w:hAnsi="Arial" w:cs="Arial"/>
+          <w:sz w:val="24"/>
+          <w:szCs w:val="24"/>
+        </w:rPr>
+        <w:t>a inconsistência de informações, e a disponibilização de todo conteúdo contábil em papel para o meio eletrônico, extratos bancários. A entrega atual e feita por motoboys, que vão ao escritório e deixam cópias dos documentos contábeis, classificados e digitados com sistema financeiro usando arquivos em texto e planilhas Excel.</w:t>
       </w:r>
     </w:p>
     <w:p>
       <w:pPr>
         <w:rPr>
+          <w:rFonts w:ascii="Arial" w:hAnsi="Arial" w:cs="Arial"/>
           <w:sz w:val="24"/>
           <w:szCs w:val="24"/>
         </w:rPr>
       </w:pPr>
       <w:r>
         <w:rPr>
-          <w:sz w:val="24"/>
-          <w:szCs w:val="24"/>
-        </w:rPr>
-        <w:t xml:space="preserve">O que visa ser solucionado com o projeto é </w:t>
-      </w:r>
-      <w:r>
-        <w:rPr>
-          <w:sz w:val="24"/>
-          <w:szCs w:val="24"/>
-        </w:rPr>
-        <w:t>a inconsistência de informações, e a disponibilização de todo conteúdo contábil em papel para o meio eletrônico, extratos bancários. A entrega atual e feita por motoboys, que vão ao escritório e deixam cópias dos documentos contábeis, classificados e digitados com sistema financeiro usando arquivos em texto e planilhas Excel.</w:t>
-      </w:r>
-    </w:p>
-    <w:p>
-      <w:pPr>
-        <w:rPr>
-          <w:sz w:val="24"/>
-          <w:szCs w:val="24"/>
-        </w:rPr>
-      </w:pPr>
-      <w:r>
-        <w:rPr>
+          <w:rFonts w:ascii="Arial" w:hAnsi="Arial" w:cs="Arial"/>
           <w:sz w:val="24"/>
           <w:szCs w:val="24"/>
         </w:rPr>
@@ -276,6 +303,7 @@
       <w:proofErr w:type="spellStart"/>
       <w:r>
         <w:rPr>
+          <w:rFonts w:ascii="Arial" w:hAnsi="Arial" w:cs="Arial"/>
           <w:sz w:val="24"/>
           <w:szCs w:val="24"/>
         </w:rPr>
@@ -284,6 +312,7 @@
       <w:proofErr w:type="spellEnd"/>
       <w:r>
         <w:rPr>
+          <w:rFonts w:ascii="Arial" w:hAnsi="Arial" w:cs="Arial"/>
           <w:sz w:val="24"/>
           <w:szCs w:val="24"/>
         </w:rPr>
@@ -291,6 +320,7 @@
       </w:r>
       <w:r>
         <w:rPr>
+          <w:rFonts w:ascii="Arial" w:hAnsi="Arial" w:cs="Arial"/>
           <w:sz w:val="24"/>
           <w:szCs w:val="24"/>
         </w:rPr>
@@ -299,6 +329,7 @@
       <w:proofErr w:type="spellStart"/>
       <w:r>
         <w:rPr>
+          <w:rFonts w:ascii="Arial" w:hAnsi="Arial" w:cs="Arial"/>
           <w:sz w:val="24"/>
           <w:szCs w:val="24"/>
         </w:rPr>
@@ -307,6 +338,7 @@
       <w:proofErr w:type="spellEnd"/>
       <w:r>
         <w:rPr>
+          <w:rFonts w:ascii="Arial" w:hAnsi="Arial" w:cs="Arial"/>
           <w:sz w:val="24"/>
           <w:szCs w:val="24"/>
         </w:rPr>
@@ -315,6 +347,7 @@
       <w:proofErr w:type="spellStart"/>
       <w:r>
         <w:rPr>
+          <w:rFonts w:ascii="Arial" w:hAnsi="Arial" w:cs="Arial"/>
           <w:sz w:val="24"/>
           <w:szCs w:val="24"/>
         </w:rPr>
@@ -323,6 +356,7 @@
       <w:proofErr w:type="spellEnd"/>
       <w:r>
         <w:rPr>
+          <w:rFonts w:ascii="Arial" w:hAnsi="Arial" w:cs="Arial"/>
           <w:sz w:val="24"/>
           <w:szCs w:val="24"/>
         </w:rPr>
@@ -331,6 +365,7 @@
       <w:proofErr w:type="spellStart"/>
       <w:r>
         <w:rPr>
+          <w:rFonts w:ascii="Arial" w:hAnsi="Arial" w:cs="Arial"/>
           <w:sz w:val="24"/>
           <w:szCs w:val="24"/>
         </w:rPr>
@@ -339,75 +374,12 @@
       <w:proofErr w:type="spellEnd"/>
       <w:r>
         <w:rPr>
+          <w:rFonts w:ascii="Arial" w:hAnsi="Arial" w:cs="Arial"/>
           <w:sz w:val="24"/>
           <w:szCs w:val="24"/>
         </w:rPr>
         <w:t xml:space="preserve">) e geração de relatórios. </w:t>
       </w:r>
-    </w:p>
-    <w:p>
-      <w:pPr>
-        <w:rPr>
-          <w:sz w:val="24"/>
-          <w:szCs w:val="24"/>
-        </w:rPr>
-      </w:pPr>
-    </w:p>
-    <w:p>
-      <w:pPr>
-        <w:rPr>
-          <w:sz w:val="24"/>
-          <w:szCs w:val="24"/>
-        </w:rPr>
-      </w:pPr>
-    </w:p>
-    <w:p>
-      <w:pPr>
-        <w:rPr>
-          <w:sz w:val="24"/>
-          <w:szCs w:val="24"/>
-        </w:rPr>
-      </w:pPr>
-    </w:p>
-    <w:p>
-      <w:pPr>
-        <w:rPr>
-          <w:sz w:val="24"/>
-          <w:szCs w:val="24"/>
-        </w:rPr>
-      </w:pPr>
-    </w:p>
-    <w:p>
-      <w:pPr>
-        <w:rPr>
-          <w:sz w:val="24"/>
-          <w:szCs w:val="24"/>
-        </w:rPr>
-      </w:pPr>
-    </w:p>
-    <w:p>
-      <w:pPr>
-        <w:rPr>
-          <w:sz w:val="24"/>
-          <w:szCs w:val="24"/>
-        </w:rPr>
-      </w:pPr>
-    </w:p>
-    <w:p>
-      <w:pPr>
-        <w:rPr>
-          <w:sz w:val="24"/>
-          <w:szCs w:val="24"/>
-        </w:rPr>
-      </w:pPr>
-    </w:p>
-    <w:p>
-      <w:pPr>
-        <w:rPr>
-          <w:sz w:val="24"/>
-          <w:szCs w:val="24"/>
-        </w:rPr>
-      </w:pPr>
     </w:p>
     <w:sectPr>
       <w:pgSz w:w="11906" w:h="16838"/>

</xml_diff>